<commit_message>
Changing index.html result and Autoscaling capacity
</commit_message>
<xml_diff>
--- a/Specs.docx
+++ b/Specs.docx
@@ -210,23 +210,7 @@
           <w:szCs w:val="28"/>
           <w:lang w:val="en-GB"/>
         </w:rPr>
-        <w:t>.</w:t>
-      </w:r>
-      <w:r>
-        <w:rPr>
-          <w:sz w:val="28"/>
-          <w:szCs w:val="28"/>
-          <w:lang w:val="en-GB"/>
-        </w:rPr>
-        <w:t xml:space="preserve"> </w:t>
-      </w:r>
-      <w:r>
-        <w:rPr>
-          <w:sz w:val="28"/>
-          <w:szCs w:val="28"/>
-          <w:lang w:val="en-GB"/>
-        </w:rPr>
-        <w:t xml:space="preserve">Developers want to </w:t>
+        <w:t xml:space="preserve">. Developers want to </w:t>
       </w:r>
       <w:r>
         <w:rPr>
@@ -249,6 +233,7 @@
     </w:p>
     <w:p>
       <w:pPr>
+        <w:jc w:val="both"/>
         <w:rPr>
           <w:sz w:val="28"/>
           <w:szCs w:val="28"/>
@@ -1393,17 +1378,7 @@
           <w:szCs w:val="28"/>
           <w:lang w:val="en-GB"/>
         </w:rPr>
-        <w:t>/var/log</w:t>
-      </w:r>
-      <w:r>
-        <w:rPr>
-          <w:b/>
-          <w:bCs/>
-          <w:sz w:val="28"/>
-          <w:szCs w:val="28"/>
-          <w:lang w:val="en-GB"/>
-        </w:rPr>
-        <w:t>/</w:t>
+        <w:t>/var/log/</w:t>
       </w:r>
       <w:r>
         <w:rPr>

</xml_diff>